<commit_message>
Credit ominaisuus poistetu dokumenteista
</commit_message>
<xml_diff>
--- a/Documents/ryhma17_esitutkimusdokumentti.docx
+++ b/Documents/ryhma17_esitutkimusdokumentti.docx
@@ -12,7 +12,7 @@
     </w:p>
     <w:p>
       <w:pPr>
-        <w:pStyle w:val="FootnoteText"/>
+        <w:pStyle w:val="Alaviitteenteksti"/>
       </w:pPr>
     </w:p>
     <w:p>
@@ -89,7 +89,7 @@
     </w:p>
     <w:p>
       <w:pPr>
-        <w:pStyle w:val="Header"/>
+        <w:pStyle w:val="Yltunniste"/>
         <w:tabs>
           <w:tab w:val="clear" w:pos="4819"/>
           <w:tab w:val="clear" w:pos="9638"/>
@@ -142,7 +142,7 @@
     </w:p>
     <w:p>
       <w:pPr>
-        <w:pStyle w:val="Heading7"/>
+        <w:pStyle w:val="Otsikko7"/>
         <w:ind w:firstLine="0"/>
         <w:jc w:val="center"/>
         <w:rPr>
@@ -231,7 +231,7 @@
     </w:p>
     <w:p>
       <w:pPr>
-        <w:pStyle w:val="Header"/>
+        <w:pStyle w:val="Yltunniste"/>
         <w:tabs>
           <w:tab w:val="clear" w:pos="4819"/>
           <w:tab w:val="clear" w:pos="9638"/>
@@ -245,7 +245,7 @@
     </w:p>
     <w:p>
       <w:pPr>
-        <w:pStyle w:val="Header"/>
+        <w:pStyle w:val="Yltunniste"/>
         <w:tabs>
           <w:tab w:val="clear" w:pos="4819"/>
           <w:tab w:val="clear" w:pos="9638"/>
@@ -259,7 +259,7 @@
     </w:p>
     <w:p>
       <w:pPr>
-        <w:pStyle w:val="Header"/>
+        <w:pStyle w:val="Yltunniste"/>
         <w:tabs>
           <w:tab w:val="clear" w:pos="4819"/>
           <w:tab w:val="clear" w:pos="9638"/>
@@ -277,7 +277,7 @@
     </w:p>
     <w:p>
       <w:pPr>
-        <w:pStyle w:val="Header"/>
+        <w:pStyle w:val="Yltunniste"/>
         <w:tabs>
           <w:tab w:val="clear" w:pos="4819"/>
           <w:tab w:val="clear" w:pos="9638"/>
@@ -724,25 +724,7 @@
                 <w:sz w:val="20"/>
                 <w:szCs w:val="20"/>
               </w:rPr>
-              <w:t xml:space="preserve">Dokumentin luvut </w:t>
-            </w:r>
-            <w:proofErr w:type="gramStart"/>
-            <w:r>
-              <w:rPr>
-                <w:rFonts w:ascii="Verdana" w:hAnsi="Verdana" w:cs="Verdana"/>
-                <w:sz w:val="20"/>
-                <w:szCs w:val="20"/>
-              </w:rPr>
-              <w:t>4-5</w:t>
-            </w:r>
-            <w:proofErr w:type="gramEnd"/>
-            <w:r>
-              <w:rPr>
-                <w:rFonts w:ascii="Verdana" w:hAnsi="Verdana" w:cs="Verdana"/>
-                <w:sz w:val="20"/>
-                <w:szCs w:val="20"/>
-              </w:rPr>
-              <w:t xml:space="preserve"> valmiit</w:t>
+              <w:t>Dokumentin luvut 4-5 valmiit</w:t>
             </w:r>
           </w:p>
         </w:tc>
@@ -836,25 +818,7 @@
                 <w:sz w:val="20"/>
                 <w:szCs w:val="20"/>
               </w:rPr>
-              <w:t xml:space="preserve">Dokumentin luvut </w:t>
-            </w:r>
-            <w:proofErr w:type="gramStart"/>
-            <w:r>
-              <w:rPr>
-                <w:rFonts w:ascii="Verdana" w:hAnsi="Verdana" w:cs="Verdana"/>
-                <w:sz w:val="20"/>
-                <w:szCs w:val="20"/>
-              </w:rPr>
-              <w:t>1-3</w:t>
-            </w:r>
-            <w:proofErr w:type="gramEnd"/>
-            <w:r>
-              <w:rPr>
-                <w:rFonts w:ascii="Verdana" w:hAnsi="Verdana" w:cs="Verdana"/>
-                <w:sz w:val="20"/>
-                <w:szCs w:val="20"/>
-              </w:rPr>
-              <w:t xml:space="preserve"> valmiit</w:t>
+              <w:t>Dokumentin luvut 1-3 valmiit</w:t>
             </w:r>
           </w:p>
         </w:tc>
@@ -985,7 +949,7 @@
     </w:tbl>
     <w:p>
       <w:pPr>
-        <w:pStyle w:val="Header"/>
+        <w:pStyle w:val="Yltunniste"/>
         <w:tabs>
           <w:tab w:val="clear" w:pos="4819"/>
           <w:tab w:val="clear" w:pos="9638"/>
@@ -999,7 +963,7 @@
     </w:p>
     <w:p>
       <w:pPr>
-        <w:pStyle w:val="Header"/>
+        <w:pStyle w:val="Yltunniste"/>
         <w:spacing w:after="120" w:line="360" w:lineRule="auto"/>
         <w:rPr>
           <w:rFonts w:ascii="Verdana" w:hAnsi="Verdana" w:cs="Verdana"/>
@@ -1012,7 +976,7 @@
     </w:p>
     <w:p>
       <w:pPr>
-        <w:pStyle w:val="Header"/>
+        <w:pStyle w:val="Yltunniste"/>
         <w:spacing w:after="120" w:line="360" w:lineRule="auto"/>
         <w:rPr>
           <w:rFonts w:ascii="Verdana" w:hAnsi="Verdana" w:cs="Verdana"/>
@@ -1025,7 +989,7 @@
     </w:p>
     <w:p>
       <w:pPr>
-        <w:pStyle w:val="Header"/>
+        <w:pStyle w:val="Yltunniste"/>
         <w:spacing w:after="120" w:line="360" w:lineRule="auto"/>
         <w:rPr>
           <w:rFonts w:ascii="Verdana" w:hAnsi="Verdana" w:cs="Verdana"/>
@@ -1038,7 +1002,7 @@
     </w:p>
     <w:p>
       <w:pPr>
-        <w:pStyle w:val="Header"/>
+        <w:pStyle w:val="Yltunniste"/>
         <w:spacing w:after="120" w:line="360" w:lineRule="auto"/>
         <w:rPr>
           <w:rFonts w:ascii="Verdana" w:hAnsi="Verdana" w:cs="Verdana"/>
@@ -1078,7 +1042,7 @@
     </w:p>
     <w:p>
       <w:pPr>
-        <w:pStyle w:val="TOC1"/>
+        <w:pStyle w:val="Sisluet1"/>
         <w:tabs>
           <w:tab w:val="left" w:pos="480"/>
           <w:tab w:val="right" w:leader="dot" w:pos="9628"/>
@@ -1189,7 +1153,7 @@
     </w:p>
     <w:p>
       <w:pPr>
-        <w:pStyle w:val="TOC1"/>
+        <w:pStyle w:val="Sisluet1"/>
         <w:tabs>
           <w:tab w:val="left" w:pos="480"/>
           <w:tab w:val="right" w:leader="dot" w:pos="9628"/>
@@ -1276,7 +1240,7 @@
     </w:p>
     <w:p>
       <w:pPr>
-        <w:pStyle w:val="TOC1"/>
+        <w:pStyle w:val="Sisluet1"/>
         <w:tabs>
           <w:tab w:val="left" w:pos="480"/>
           <w:tab w:val="right" w:leader="dot" w:pos="9628"/>
@@ -1363,7 +1327,7 @@
     </w:p>
     <w:p>
       <w:pPr>
-        <w:pStyle w:val="TOC1"/>
+        <w:pStyle w:val="Sisluet1"/>
         <w:tabs>
           <w:tab w:val="left" w:pos="480"/>
           <w:tab w:val="right" w:leader="dot" w:pos="9628"/>
@@ -1450,7 +1414,7 @@
     </w:p>
     <w:p>
       <w:pPr>
-        <w:pStyle w:val="TOC1"/>
+        <w:pStyle w:val="Sisluet1"/>
         <w:tabs>
           <w:tab w:val="left" w:pos="480"/>
           <w:tab w:val="right" w:leader="dot" w:pos="9628"/>
@@ -1537,7 +1501,7 @@
     </w:p>
     <w:p>
       <w:pPr>
-        <w:pStyle w:val="TOC2"/>
+        <w:pStyle w:val="Sisluet2"/>
         <w:tabs>
           <w:tab w:val="right" w:leader="dot" w:pos="9628"/>
         </w:tabs>
@@ -1602,7 +1566,7 @@
     </w:p>
     <w:p>
       <w:pPr>
-        <w:pStyle w:val="TOC2"/>
+        <w:pStyle w:val="Sisluet2"/>
         <w:tabs>
           <w:tab w:val="right" w:leader="dot" w:pos="9628"/>
         </w:tabs>
@@ -1667,7 +1631,7 @@
     </w:p>
     <w:p>
       <w:pPr>
-        <w:pStyle w:val="TOC2"/>
+        <w:pStyle w:val="Sisluet2"/>
         <w:tabs>
           <w:tab w:val="right" w:leader="dot" w:pos="9628"/>
         </w:tabs>
@@ -1732,7 +1696,7 @@
     </w:p>
     <w:p>
       <w:pPr>
-        <w:pStyle w:val="TOC1"/>
+        <w:pStyle w:val="Sisluet1"/>
         <w:tabs>
           <w:tab w:val="left" w:pos="480"/>
           <w:tab w:val="right" w:leader="dot" w:pos="9628"/>
@@ -1819,7 +1783,7 @@
     </w:p>
     <w:p>
       <w:pPr>
-        <w:pStyle w:val="TOC2"/>
+        <w:pStyle w:val="Sisluet2"/>
         <w:tabs>
           <w:tab w:val="right" w:leader="dot" w:pos="9628"/>
         </w:tabs>
@@ -1884,7 +1848,7 @@
     </w:p>
     <w:p>
       <w:pPr>
-        <w:pStyle w:val="TOC2"/>
+        <w:pStyle w:val="Sisluet2"/>
         <w:tabs>
           <w:tab w:val="right" w:leader="dot" w:pos="9628"/>
         </w:tabs>
@@ -1949,7 +1913,7 @@
     </w:p>
     <w:p>
       <w:pPr>
-        <w:pStyle w:val="TOC1"/>
+        <w:pStyle w:val="Sisluet1"/>
         <w:tabs>
           <w:tab w:val="left" w:pos="480"/>
           <w:tab w:val="right" w:leader="dot" w:pos="9628"/>
@@ -2036,7 +2000,7 @@
     </w:p>
     <w:p>
       <w:pPr>
-        <w:pStyle w:val="Header"/>
+        <w:pStyle w:val="Yltunniste"/>
         <w:spacing w:after="120" w:line="360" w:lineRule="auto"/>
         <w:rPr>
           <w:rFonts w:ascii="Verdana" w:hAnsi="Verdana" w:cs="Verdana"/>
@@ -2057,7 +2021,7 @@
     </w:p>
     <w:p>
       <w:pPr>
-        <w:pStyle w:val="Header"/>
+        <w:pStyle w:val="Yltunniste"/>
         <w:spacing w:after="120" w:line="360" w:lineRule="auto"/>
         <w:rPr>
           <w:rFonts w:ascii="Verdana" w:hAnsi="Verdana" w:cs="Verdana"/>
@@ -2070,7 +2034,7 @@
     </w:p>
     <w:p>
       <w:pPr>
-        <w:pStyle w:val="Header"/>
+        <w:pStyle w:val="Yltunniste"/>
         <w:spacing w:after="120" w:line="360" w:lineRule="auto"/>
         <w:rPr>
           <w:rFonts w:ascii="Verdana" w:hAnsi="Verdana" w:cs="Verdana"/>
@@ -2083,7 +2047,7 @@
     </w:p>
     <w:p>
       <w:pPr>
-        <w:pStyle w:val="Header"/>
+        <w:pStyle w:val="Yltunniste"/>
         <w:spacing w:after="120" w:line="360" w:lineRule="auto"/>
         <w:rPr>
           <w:rFonts w:ascii="Verdana" w:hAnsi="Verdana" w:cs="Verdana"/>
@@ -2096,7 +2060,7 @@
     </w:p>
     <w:p>
       <w:pPr>
-        <w:pStyle w:val="Header"/>
+        <w:pStyle w:val="Yltunniste"/>
         <w:spacing w:after="120" w:line="360" w:lineRule="auto"/>
         <w:rPr>
           <w:rFonts w:ascii="Verdana" w:hAnsi="Verdana" w:cs="Verdana"/>
@@ -2109,7 +2073,7 @@
     </w:p>
     <w:p>
       <w:pPr>
-        <w:pStyle w:val="Header"/>
+        <w:pStyle w:val="Yltunniste"/>
         <w:spacing w:after="120" w:line="360" w:lineRule="auto"/>
         <w:rPr>
           <w:rFonts w:ascii="Verdana" w:hAnsi="Verdana" w:cs="Verdana"/>
@@ -2122,7 +2086,7 @@
     </w:p>
     <w:p>
       <w:pPr>
-        <w:pStyle w:val="Header"/>
+        <w:pStyle w:val="Yltunniste"/>
         <w:spacing w:after="120" w:line="360" w:lineRule="auto"/>
         <w:rPr>
           <w:rFonts w:ascii="Verdana" w:hAnsi="Verdana" w:cs="Verdana"/>
@@ -2135,7 +2099,7 @@
     </w:p>
     <w:p>
       <w:pPr>
-        <w:pStyle w:val="Header"/>
+        <w:pStyle w:val="Yltunniste"/>
         <w:spacing w:after="120" w:line="360" w:lineRule="auto"/>
         <w:rPr>
           <w:rFonts w:ascii="Verdana" w:hAnsi="Verdana" w:cs="Verdana"/>
@@ -2148,7 +2112,7 @@
     </w:p>
     <w:p>
       <w:pPr>
-        <w:pStyle w:val="Header"/>
+        <w:pStyle w:val="Yltunniste"/>
         <w:spacing w:after="120" w:line="360" w:lineRule="auto"/>
         <w:rPr>
           <w:rFonts w:ascii="Verdana" w:hAnsi="Verdana" w:cs="Verdana"/>
@@ -2161,7 +2125,7 @@
     </w:p>
     <w:p>
       <w:pPr>
-        <w:pStyle w:val="Header"/>
+        <w:pStyle w:val="Yltunniste"/>
         <w:spacing w:after="120" w:line="360" w:lineRule="auto"/>
         <w:rPr>
           <w:rFonts w:ascii="Verdana" w:hAnsi="Verdana" w:cs="Verdana"/>
@@ -2174,7 +2138,7 @@
     </w:p>
     <w:p>
       <w:pPr>
-        <w:pStyle w:val="Header"/>
+        <w:pStyle w:val="Yltunniste"/>
         <w:spacing w:after="120" w:line="360" w:lineRule="auto"/>
         <w:rPr>
           <w:rFonts w:ascii="Verdana" w:hAnsi="Verdana" w:cs="Verdana"/>
@@ -2187,7 +2151,7 @@
     </w:p>
     <w:p>
       <w:pPr>
-        <w:pStyle w:val="Header"/>
+        <w:pStyle w:val="Yltunniste"/>
         <w:spacing w:after="120" w:line="360" w:lineRule="auto"/>
         <w:rPr>
           <w:rFonts w:ascii="Verdana" w:hAnsi="Verdana" w:cs="Verdana"/>
@@ -2200,7 +2164,7 @@
     </w:p>
     <w:p>
       <w:pPr>
-        <w:pStyle w:val="Header"/>
+        <w:pStyle w:val="Yltunniste"/>
         <w:spacing w:after="120" w:line="360" w:lineRule="auto"/>
         <w:rPr>
           <w:rFonts w:ascii="Verdana" w:hAnsi="Verdana" w:cs="Verdana"/>
@@ -2213,7 +2177,7 @@
     </w:p>
     <w:p>
       <w:pPr>
-        <w:pStyle w:val="Header"/>
+        <w:pStyle w:val="Yltunniste"/>
         <w:spacing w:after="120" w:line="360" w:lineRule="auto"/>
         <w:rPr>
           <w:rFonts w:ascii="Verdana" w:hAnsi="Verdana" w:cs="Verdana"/>
@@ -2226,7 +2190,7 @@
     </w:p>
     <w:p>
       <w:pPr>
-        <w:pStyle w:val="Header"/>
+        <w:pStyle w:val="Yltunniste"/>
         <w:spacing w:after="120" w:line="360" w:lineRule="auto"/>
         <w:rPr>
           <w:rFonts w:ascii="Verdana" w:hAnsi="Verdana" w:cs="Verdana"/>
@@ -2239,7 +2203,7 @@
     </w:p>
     <w:p>
       <w:pPr>
-        <w:pStyle w:val="Heading1"/>
+        <w:pStyle w:val="Otsikko1"/>
         <w:keepLines/>
         <w:numPr>
           <w:ilvl w:val="0"/>
@@ -2606,7 +2570,7 @@
     </w:p>
     <w:p>
       <w:pPr>
-        <w:pStyle w:val="Heading1"/>
+        <w:pStyle w:val="Otsikko1"/>
         <w:keepLines/>
         <w:numPr>
           <w:ilvl w:val="0"/>
@@ -3102,7 +3066,7 @@
     </w:p>
     <w:p>
       <w:pPr>
-        <w:pStyle w:val="Heading1"/>
+        <w:pStyle w:val="Otsikko1"/>
         <w:keepLines/>
         <w:numPr>
           <w:ilvl w:val="0"/>
@@ -3368,7 +3332,6 @@
         </w:rPr>
         <w:t xml:space="preserve"> </w:t>
       </w:r>
-      <w:proofErr w:type="gramStart"/>
       <w:r>
         <w:rPr>
           <w:rFonts w:ascii="Verdana" w:hAnsi="Verdana"/>
@@ -3385,14 +3348,7 @@
         <w:rPr>
           <w:rFonts w:ascii="Verdana" w:hAnsi="Verdana"/>
         </w:rPr>
-        <w:t>istava</w:t>
-      </w:r>
-      <w:proofErr w:type="gramEnd"/>
-      <w:r>
-        <w:rPr>
-          <w:rFonts w:ascii="Verdana" w:hAnsi="Verdana"/>
-        </w:rPr>
-        <w:t xml:space="preserve"> asia esitutkimusvaiheen</w:t>
+        <w:t>istava asia esitutkimusvaiheen</w:t>
       </w:r>
       <w:r>
         <w:rPr>
@@ -3470,14 +3426,7 @@
         <w:rPr>
           <w:rFonts w:ascii="Verdana" w:hAnsi="Verdana"/>
         </w:rPr>
-        <w:t xml:space="preserve">Esitutkimuksen jälkeen </w:t>
-      </w:r>
-      <w:proofErr w:type="gramStart"/>
-      <w:r>
-        <w:rPr>
-          <w:rFonts w:ascii="Verdana" w:hAnsi="Verdana"/>
-        </w:rPr>
-        <w:t>tehdään</w:t>
+        <w:t>Esitutkimuksen jälkeen tehdään</w:t>
       </w:r>
       <w:r>
         <w:rPr>
@@ -3497,7 +3446,6 @@
         </w:rPr>
         <w:t>käynnistetäänkö</w:t>
       </w:r>
-      <w:proofErr w:type="gramEnd"/>
       <w:r>
         <w:rPr>
           <w:rFonts w:ascii="Verdana" w:hAnsi="Verdana"/>
@@ -3697,7 +3645,7 @@
     </w:p>
     <w:p>
       <w:pPr>
-        <w:pStyle w:val="Heading1"/>
+        <w:pStyle w:val="Otsikko1"/>
         <w:keepLines/>
         <w:numPr>
           <w:ilvl w:val="0"/>
@@ -4167,7 +4115,7 @@
     </w:p>
     <w:p>
       <w:pPr>
-        <w:pStyle w:val="ListParagraph"/>
+        <w:pStyle w:val="Luettelokappale"/>
         <w:keepNext/>
         <w:keepLines/>
         <w:numPr>
@@ -4192,7 +4140,7 @@
     </w:p>
     <w:p>
       <w:pPr>
-        <w:pStyle w:val="ListParagraph"/>
+        <w:pStyle w:val="Luettelokappale"/>
         <w:keepNext/>
         <w:keepLines/>
         <w:numPr>
@@ -4214,7 +4162,7 @@
     </w:p>
     <w:p>
       <w:pPr>
-        <w:pStyle w:val="ListParagraph"/>
+        <w:pStyle w:val="Luettelokappale"/>
         <w:keepNext/>
         <w:keepLines/>
         <w:numPr>
@@ -4236,7 +4184,7 @@
     </w:p>
     <w:p>
       <w:pPr>
-        <w:pStyle w:val="ListParagraph"/>
+        <w:pStyle w:val="Luettelokappale"/>
         <w:keepNext/>
         <w:keepLines/>
         <w:numPr>
@@ -4258,7 +4206,7 @@
     </w:p>
     <w:p>
       <w:pPr>
-        <w:pStyle w:val="ListParagraph"/>
+        <w:pStyle w:val="Luettelokappale"/>
         <w:keepNext/>
         <w:keepLines/>
         <w:numPr>
@@ -4283,7 +4231,7 @@
     <w:bookmarkEnd w:id="6"/>
     <w:p>
       <w:pPr>
-        <w:pStyle w:val="ListParagraph"/>
+        <w:pStyle w:val="Luettelokappale"/>
         <w:keepNext/>
         <w:keepLines/>
         <w:numPr>
@@ -4307,7 +4255,7 @@
     </w:p>
     <w:p>
       <w:pPr>
-        <w:pStyle w:val="ListParagraph"/>
+        <w:pStyle w:val="Luettelokappale"/>
         <w:keepNext/>
         <w:keepLines/>
         <w:numPr>
@@ -4331,7 +4279,7 @@
     </w:p>
     <w:p>
       <w:pPr>
-        <w:pStyle w:val="ListParagraph"/>
+        <w:pStyle w:val="Luettelokappale"/>
         <w:keepNext/>
         <w:keepLines/>
         <w:numPr>
@@ -4355,7 +4303,7 @@
     </w:p>
     <w:p>
       <w:pPr>
-        <w:pStyle w:val="ListParagraph"/>
+        <w:pStyle w:val="Luettelokappale"/>
         <w:keepNext/>
         <w:keepLines/>
         <w:numPr>
@@ -4379,7 +4327,7 @@
     </w:p>
     <w:p>
       <w:pPr>
-        <w:pStyle w:val="Heading1"/>
+        <w:pStyle w:val="Otsikko1"/>
         <w:keepLines/>
         <w:numPr>
           <w:ilvl w:val="0"/>
@@ -4406,7 +4354,7 @@
     </w:p>
     <w:p>
       <w:pPr>
-        <w:pStyle w:val="Heading2"/>
+        <w:pStyle w:val="Otsikko2"/>
         <w:keepLines/>
         <w:numPr>
           <w:ilvl w:val="0"/>
@@ -4636,7 +4584,6 @@
         </w:rPr>
         <w:t xml:space="preserve">tarkoitus sijoittaa ensimmäisessä vaiheessa noin </w:t>
       </w:r>
-      <w:proofErr w:type="gramStart"/>
       <w:r>
         <w:rPr>
           <w:rFonts w:ascii="Verdana" w:hAnsi="Verdana" w:cs="ArialMT"/>
@@ -4651,7 +4598,6 @@
         </w:rPr>
         <w:t>100</w:t>
       </w:r>
-      <w:proofErr w:type="gramEnd"/>
       <w:r>
         <w:rPr>
           <w:rFonts w:ascii="Verdana" w:hAnsi="Verdana" w:cs="ArialMT"/>
@@ -4756,7 +4702,7 @@
     </w:p>
     <w:p>
       <w:pPr>
-        <w:pStyle w:val="Heading2"/>
+        <w:pStyle w:val="Otsikko2"/>
         <w:numPr>
           <w:ilvl w:val="0"/>
           <w:numId w:val="0"/>
@@ -4977,45 +4923,22 @@
           <w:rFonts w:ascii="Verdana" w:hAnsi="Verdana" w:cs="ArialMT"/>
           <w:lang w:eastAsia="fi-FI"/>
         </w:rPr>
-        <w:t>debit</w:t>
-      </w:r>
-      <w:proofErr w:type="spellEnd"/>
+        <w:t>debit-pankkikort</w:t>
+      </w:r>
       <w:r>
         <w:rPr>
           <w:rFonts w:ascii="Verdana" w:hAnsi="Verdana" w:cs="ArialMT"/>
           <w:lang w:eastAsia="fi-FI"/>
         </w:rPr>
-        <w:t>-</w:t>
-      </w:r>
+        <w:t>tilla</w:t>
+      </w:r>
+      <w:proofErr w:type="spellEnd"/>
       <w:r>
         <w:rPr>
           <w:rFonts w:ascii="Verdana" w:hAnsi="Verdana" w:cs="ArialMT"/>
           <w:lang w:eastAsia="fi-FI"/>
         </w:rPr>
-        <w:t xml:space="preserve"> ja </w:t>
-      </w:r>
-      <w:proofErr w:type="spellStart"/>
-      <w:r>
-        <w:rPr>
-          <w:rFonts w:ascii="Verdana" w:hAnsi="Verdana" w:cs="ArialMT"/>
-          <w:lang w:eastAsia="fi-FI"/>
-        </w:rPr>
-        <w:t>credit</w:t>
-      </w:r>
-      <w:proofErr w:type="spellEnd"/>
-      <w:r>
-        <w:rPr>
-          <w:rFonts w:ascii="Verdana" w:hAnsi="Verdana" w:cs="ArialMT"/>
-          <w:lang w:eastAsia="fi-FI"/>
-        </w:rPr>
-        <w:t>-</w:t>
-      </w:r>
-      <w:r>
-        <w:rPr>
-          <w:rFonts w:ascii="Verdana" w:hAnsi="Verdana" w:cs="ArialMT"/>
-          <w:lang w:eastAsia="fi-FI"/>
-        </w:rPr>
-        <w:t>pankkikorteilla.</w:t>
+        <w:t>.</w:t>
       </w:r>
     </w:p>
     <w:p>
@@ -5029,7 +4952,7 @@
     </w:p>
     <w:p>
       <w:pPr>
-        <w:pStyle w:val="Heading2"/>
+        <w:pStyle w:val="Otsikko2"/>
         <w:numPr>
           <w:ilvl w:val="0"/>
           <w:numId w:val="0"/>
@@ -5101,37 +5024,7 @@
           <w:rFonts w:ascii="Verdana" w:hAnsi="Verdana" w:cs="ArialMT"/>
           <w:lang w:eastAsia="fi-FI"/>
         </w:rPr>
-        <w:t>-</w:t>
-      </w:r>
-      <w:r>
-        <w:rPr>
-          <w:rFonts w:ascii="Verdana" w:hAnsi="Verdana" w:cs="ArialMT"/>
-          <w:lang w:eastAsia="fi-FI"/>
-        </w:rPr>
-        <w:t xml:space="preserve"> tai </w:t>
-      </w:r>
-      <w:proofErr w:type="spellStart"/>
-      <w:r>
-        <w:rPr>
-          <w:rFonts w:ascii="Verdana" w:hAnsi="Verdana" w:cs="ArialMT"/>
-          <w:lang w:eastAsia="fi-FI"/>
-        </w:rPr>
-        <w:t>credit</w:t>
-      </w:r>
-      <w:proofErr w:type="spellEnd"/>
-      <w:r>
-        <w:rPr>
-          <w:rFonts w:ascii="Verdana" w:hAnsi="Verdana" w:cs="ArialMT"/>
-          <w:lang w:eastAsia="fi-FI"/>
-        </w:rPr>
-        <w:t>-</w:t>
-      </w:r>
-      <w:r>
-        <w:rPr>
-          <w:rFonts w:ascii="Verdana" w:hAnsi="Verdana" w:cs="ArialMT"/>
-          <w:lang w:eastAsia="fi-FI"/>
-        </w:rPr>
-        <w:t>pankki</w:t>
+        <w:t>-pankki</w:t>
       </w:r>
       <w:r>
         <w:rPr>
@@ -5644,7 +5537,7 @@
     </w:p>
     <w:p>
       <w:pPr>
-        <w:pStyle w:val="Heading1"/>
+        <w:pStyle w:val="Otsikko1"/>
         <w:keepLines/>
         <w:numPr>
           <w:ilvl w:val="0"/>
@@ -5672,7 +5565,7 @@
     </w:p>
     <w:p>
       <w:pPr>
-        <w:pStyle w:val="ListParagraph"/>
+        <w:pStyle w:val="Luettelokappale"/>
         <w:keepNext/>
         <w:numPr>
           <w:ilvl w:val="0"/>
@@ -5697,7 +5590,7 @@
     </w:p>
     <w:p>
       <w:pPr>
-        <w:pStyle w:val="Heading2"/>
+        <w:pStyle w:val="Otsikko2"/>
         <w:numPr>
           <w:ilvl w:val="0"/>
           <w:numId w:val="0"/>
@@ -6336,7 +6229,7 @@
     </w:p>
     <w:p>
       <w:pPr>
-        <w:pStyle w:val="ListParagraph"/>
+        <w:pStyle w:val="Luettelokappale"/>
         <w:spacing w:line="360" w:lineRule="auto"/>
         <w:ind w:left="0"/>
         <w:jc w:val="both"/>
@@ -6437,7 +6330,7 @@
     </w:p>
     <w:p>
       <w:pPr>
-        <w:pStyle w:val="ListParagraph"/>
+        <w:pStyle w:val="Luettelokappale"/>
         <w:numPr>
           <w:ilvl w:val="1"/>
           <w:numId w:val="1"/>
@@ -6455,46 +6348,28 @@
           <w:sz w:val="24"/>
           <w:szCs w:val="24"/>
         </w:rPr>
-        <w:t xml:space="preserve">Järjestelmän käyttäjäksi kirjaudutaan RFID –kortin avulla. Kortti laitetaan </w:t>
-      </w:r>
-      <w:proofErr w:type="gramStart"/>
+        <w:t xml:space="preserve">Järjestelmän käyttäjäksi kirjaudutaan RFID –kortin avulla. Kortti laitetaan lukulaitteeseen joka on kiinnitetty </w:t>
+      </w:r>
       <w:r>
         <w:rPr>
           <w:rFonts w:ascii="Verdana" w:hAnsi="Verdana"/>
           <w:sz w:val="24"/>
           <w:szCs w:val="24"/>
         </w:rPr>
-        <w:t>lukulaitteeseen</w:t>
-      </w:r>
-      <w:proofErr w:type="gramEnd"/>
+        <w:t xml:space="preserve">tietokoneen </w:t>
+      </w:r>
       <w:r>
         <w:rPr>
           <w:rFonts w:ascii="Verdana" w:hAnsi="Verdana"/>
           <w:sz w:val="24"/>
           <w:szCs w:val="24"/>
         </w:rPr>
-        <w:t xml:space="preserve"> joka on kiinnitetty </w:t>
-      </w:r>
-      <w:r>
-        <w:rPr>
-          <w:rFonts w:ascii="Verdana" w:hAnsi="Verdana"/>
-          <w:sz w:val="24"/>
-          <w:szCs w:val="24"/>
-        </w:rPr>
-        <w:t xml:space="preserve">tietokoneen </w:t>
-      </w:r>
-      <w:r>
-        <w:rPr>
-          <w:rFonts w:ascii="Verdana" w:hAnsi="Verdana"/>
-          <w:sz w:val="24"/>
-          <w:szCs w:val="24"/>
-        </w:rPr>
         <w:t>sarjaporttiin.</w:t>
       </w:r>
     </w:p>
     <w:p>
       <w:pPr>
-        <w:pStyle w:val="ListParagraph"/>
+        <w:pStyle w:val="Luettelokappale"/>
         <w:numPr>
           <w:ilvl w:val="1"/>
           <w:numId w:val="1"/>
@@ -6517,7 +6392,7 @@
     </w:p>
     <w:p>
       <w:pPr>
-        <w:pStyle w:val="ListParagraph"/>
+        <w:pStyle w:val="Luettelokappale"/>
         <w:numPr>
           <w:ilvl w:val="1"/>
           <w:numId w:val="1"/>
@@ -6580,7 +6455,7 @@
     </w:p>
     <w:p>
       <w:pPr>
-        <w:pStyle w:val="ListParagraph"/>
+        <w:pStyle w:val="Luettelokappale"/>
         <w:numPr>
           <w:ilvl w:val="1"/>
           <w:numId w:val="1"/>
@@ -6612,7 +6487,7 @@
     </w:p>
     <w:p>
       <w:pPr>
-        <w:pStyle w:val="ListParagraph"/>
+        <w:pStyle w:val="Luettelokappale"/>
         <w:adjustRightInd w:val="0"/>
         <w:spacing w:line="360" w:lineRule="auto"/>
         <w:rPr>
@@ -6624,7 +6499,7 @@
     </w:p>
     <w:p>
       <w:pPr>
-        <w:pStyle w:val="ListParagraph"/>
+        <w:pStyle w:val="Luettelokappale"/>
         <w:adjustRightInd w:val="0"/>
         <w:spacing w:line="360" w:lineRule="auto"/>
         <w:rPr>
@@ -6636,7 +6511,7 @@
     </w:p>
     <w:p>
       <w:pPr>
-        <w:pStyle w:val="ListParagraph"/>
+        <w:pStyle w:val="Luettelokappale"/>
         <w:adjustRightInd w:val="0"/>
         <w:spacing w:line="360" w:lineRule="auto"/>
         <w:rPr>
@@ -6648,7 +6523,7 @@
     </w:p>
     <w:p>
       <w:pPr>
-        <w:pStyle w:val="ListParagraph"/>
+        <w:pStyle w:val="Luettelokappale"/>
         <w:adjustRightInd w:val="0"/>
         <w:spacing w:line="360" w:lineRule="auto"/>
         <w:rPr>
@@ -6660,7 +6535,7 @@
     </w:p>
     <w:p>
       <w:pPr>
-        <w:pStyle w:val="ListParagraph"/>
+        <w:pStyle w:val="Luettelokappale"/>
         <w:adjustRightInd w:val="0"/>
         <w:spacing w:line="360" w:lineRule="auto"/>
         <w:rPr>
@@ -6672,7 +6547,7 @@
     </w:p>
     <w:p>
       <w:pPr>
-        <w:pStyle w:val="ListParagraph"/>
+        <w:pStyle w:val="Luettelokappale"/>
         <w:adjustRightInd w:val="0"/>
         <w:spacing w:line="360" w:lineRule="auto"/>
         <w:rPr>
@@ -6684,7 +6559,7 @@
     </w:p>
     <w:p>
       <w:pPr>
-        <w:pStyle w:val="ListParagraph"/>
+        <w:pStyle w:val="Luettelokappale"/>
         <w:adjustRightInd w:val="0"/>
         <w:spacing w:line="360" w:lineRule="auto"/>
         <w:rPr>
@@ -6696,7 +6571,7 @@
     </w:p>
     <w:p>
       <w:pPr>
-        <w:pStyle w:val="ListParagraph"/>
+        <w:pStyle w:val="Luettelokappale"/>
         <w:adjustRightInd w:val="0"/>
         <w:spacing w:line="360" w:lineRule="auto"/>
         <w:rPr>
@@ -6708,7 +6583,7 @@
     </w:p>
     <w:p>
       <w:pPr>
-        <w:pStyle w:val="ListParagraph"/>
+        <w:pStyle w:val="Luettelokappale"/>
         <w:adjustRightInd w:val="0"/>
         <w:spacing w:line="360" w:lineRule="auto"/>
         <w:rPr>
@@ -6720,7 +6595,7 @@
     </w:p>
     <w:p>
       <w:pPr>
-        <w:pStyle w:val="ListParagraph"/>
+        <w:pStyle w:val="Luettelokappale"/>
         <w:adjustRightInd w:val="0"/>
         <w:spacing w:line="360" w:lineRule="auto"/>
         <w:rPr>
@@ -6732,7 +6607,7 @@
     </w:p>
     <w:p>
       <w:pPr>
-        <w:pStyle w:val="ListParagraph"/>
+        <w:pStyle w:val="Luettelokappale"/>
         <w:adjustRightInd w:val="0"/>
         <w:spacing w:line="360" w:lineRule="auto"/>
         <w:rPr>
@@ -6744,7 +6619,7 @@
     </w:p>
     <w:p>
       <w:pPr>
-        <w:pStyle w:val="ListParagraph"/>
+        <w:pStyle w:val="Luettelokappale"/>
         <w:adjustRightInd w:val="0"/>
         <w:spacing w:line="360" w:lineRule="auto"/>
         <w:rPr>
@@ -6756,7 +6631,7 @@
     </w:p>
     <w:p>
       <w:pPr>
-        <w:pStyle w:val="ListParagraph"/>
+        <w:pStyle w:val="Luettelokappale"/>
         <w:adjustRightInd w:val="0"/>
         <w:spacing w:line="360" w:lineRule="auto"/>
         <w:rPr>
@@ -6768,7 +6643,7 @@
     </w:p>
     <w:p>
       <w:pPr>
-        <w:pStyle w:val="Heading1"/>
+        <w:pStyle w:val="Otsikko1"/>
         <w:keepLines/>
         <w:numPr>
           <w:ilvl w:val="0"/>
@@ -6806,27 +6681,13 @@
         <w:rPr>
           <w:rFonts w:ascii="Verdana" w:hAnsi="Verdana" w:cs="Verdana"/>
         </w:rPr>
-        <w:t xml:space="preserve">Tässä dokumentissa esiteltiin pankkiautomaatin tuoteideaa ja siihen liittyvän demoversion rakentamista. Dokumentin on tarkoitus toimia apuna päätöksenteossa, kun </w:t>
-      </w:r>
-      <w:proofErr w:type="gramStart"/>
-      <w:r>
-        <w:rPr>
-          <w:rFonts w:ascii="Verdana" w:hAnsi="Verdana" w:cs="Verdana"/>
-        </w:rPr>
-        <w:t>mietit</w:t>
-      </w:r>
-      <w:r>
-        <w:rPr>
-          <w:rFonts w:ascii="Verdana" w:hAnsi="Verdana" w:cs="Verdana"/>
-        </w:rPr>
-        <w:t>ään</w:t>
-      </w:r>
-      <w:proofErr w:type="gramEnd"/>
-      <w:r>
-        <w:rPr>
-          <w:rFonts w:ascii="Verdana" w:hAnsi="Verdana" w:cs="Verdana"/>
-        </w:rPr>
-        <w:t xml:space="preserve"> käynnistetäänkö varsinainen tuotekehitys</w:t>
+        <w:t>Tässä dokumentissa esiteltiin pankkiautomaatin tuoteideaa ja siihen liittyvän demoversion rakentamista. Dokumentin on tarkoitus toimia apuna päätöksenteossa, kun mietit</w:t>
+      </w:r>
+      <w:r>
+        <w:rPr>
+          <w:rFonts w:ascii="Verdana" w:hAnsi="Verdana" w:cs="Verdana"/>
+        </w:rPr>
+        <w:t>ään käynnistetäänkö varsinainen tuotekehitys</w:t>
       </w:r>
       <w:r>
         <w:rPr>
@@ -7127,7 +6988,7 @@
 <w:ftr xmlns:wpc="http://schemas.microsoft.com/office/word/2010/wordprocessingCanvas" xmlns:cx="http://schemas.microsoft.com/office/drawing/2014/chartex" xmlns:cx1="http://schemas.microsoft.com/office/drawing/2015/9/8/chartex" xmlns:cx2="http://schemas.microsoft.com/office/drawing/2015/10/21/chartex" xmlns:cx3="http://schemas.microsoft.com/office/drawing/2016/5/9/chartex" xmlns:cx4="http://schemas.microsoft.com/office/drawing/2016/5/10/chartex" xmlns:cx5="http://schemas.microsoft.com/office/drawing/2016/5/11/chartex" xmlns:cx6="http://schemas.microsoft.com/office/drawing/2016/5/12/chartex" xmlns:cx7="http://schemas.microsoft.com/office/drawing/2016/5/13/chartex" xmlns:cx8="http://schemas.microsoft.com/office/drawing/2016/5/14/chartex" xmlns:mc="http://schemas.openxmlformats.org/markup-compatibility/2006" xmlns:aink="http://schemas.microsoft.com/office/drawing/2016/ink" xmlns:am3d="http://schemas.microsoft.com/office/drawing/2017/model3d" xmlns:o="urn:schemas-microsoft-com:office:office" xmlns:r="http://schemas.openxmlformats.org/officeDocument/2006/relationships" xmlns:m="http://schemas.openxmlformats.org/officeDocument/2006/math" xmlns:v="urn:schemas-microsoft-com:vml" xmlns:wp14="http://schemas.microsoft.com/office/word/2010/wordprocessingDrawing" xmlns:wp="http://schemas.openxmlformats.org/drawingml/2006/wordprocessingDrawing" xmlns:w10="urn:schemas-microsoft-com:office:word" xmlns:w="http://schemas.openxmlformats.org/wordprocessingml/2006/main" xmlns:w14="http://schemas.microsoft.com/office/word/2010/wordml" xmlns:w15="http://schemas.microsoft.com/office/word/2012/wordml" xmlns:w16cex="http://schemas.microsoft.com/office/word/2018/wordml/cex" xmlns:w16cid="http://schemas.microsoft.com/office/word/2016/wordml/cid" xmlns:w16="http://schemas.microsoft.com/office/word/2018/wordml" xmlns:w16sdtdh="http://schemas.microsoft.com/office/word/2020/wordml/sdtdatahash" xmlns:w16se="http://schemas.microsoft.com/office/word/2015/wordml/symex" xmlns:wpg="http://schemas.microsoft.com/office/word/2010/wordprocessingGroup" xmlns:wpi="http://schemas.microsoft.com/office/word/2010/wordprocessingInk" xmlns:wne="http://schemas.microsoft.com/office/word/2006/wordml" xmlns:wps="http://schemas.microsoft.com/office/word/2010/wordprocessingShape" mc:Ignorable="w14 w15 w16se w16cid w16 w16cex w16sdtdh wp14">
   <w:p>
     <w:pPr>
-      <w:pStyle w:val="Header"/>
+      <w:pStyle w:val="Yltunniste"/>
       <w:rPr>
         <w:rFonts w:ascii="Arial" w:hAnsi="Arial" w:cs="Arial"/>
         <w:sz w:val="20"/>
@@ -7136,7 +6997,7 @@
     </w:pPr>
     <w:r>
       <w:rPr>
-        <w:rStyle w:val="PageNumber"/>
+        <w:rStyle w:val="Sivunumero"/>
         <w:rFonts w:ascii="Arial" w:hAnsi="Arial" w:cs="Arial"/>
         <w:sz w:val="20"/>
         <w:szCs w:val="20"/>
@@ -7145,7 +7006,7 @@
     </w:r>
     <w:r>
       <w:rPr>
-        <w:rStyle w:val="PageNumber"/>
+        <w:rStyle w:val="Sivunumero"/>
         <w:rFonts w:ascii="Arial" w:hAnsi="Arial" w:cs="Arial"/>
         <w:sz w:val="20"/>
         <w:szCs w:val="20"/>
@@ -7156,7 +7017,7 @@
   </w:p>
   <w:p>
     <w:pPr>
-      <w:pStyle w:val="Footer"/>
+      <w:pStyle w:val="Alatunniste"/>
       <w:jc w:val="center"/>
       <w:rPr>
         <w:rFonts w:ascii="Arial" w:hAnsi="Arial" w:cs="Arial"/>
@@ -7167,7 +7028,7 @@
   </w:p>
   <w:p>
     <w:pPr>
-      <w:pStyle w:val="Footer"/>
+      <w:pStyle w:val="Alatunniste"/>
       <w:rPr>
         <w:rFonts w:ascii="Verdana" w:hAnsi="Verdana" w:cs="Verdana"/>
         <w:sz w:val="18"/>
@@ -7258,7 +7119,7 @@
         </w:tcPr>
         <w:p>
           <w:pPr>
-            <w:pStyle w:val="Header"/>
+            <w:pStyle w:val="Yltunniste"/>
             <w:rPr>
               <w:rFonts w:ascii="Verdana" w:hAnsi="Verdana" w:cs="Verdana"/>
               <w:sz w:val="20"/>
@@ -7296,7 +7157,7 @@
         </w:tcPr>
         <w:p>
           <w:pPr>
-            <w:pStyle w:val="Header"/>
+            <w:pStyle w:val="Yltunniste"/>
             <w:rPr>
               <w:rFonts w:ascii="Verdana" w:hAnsi="Verdana" w:cs="Verdana"/>
               <w:sz w:val="20"/>
@@ -7339,10 +7200,10 @@
         </w:tcPr>
         <w:p>
           <w:pPr>
-            <w:pStyle w:val="Header"/>
+            <w:pStyle w:val="Yltunniste"/>
             <w:jc w:val="right"/>
             <w:rPr>
-              <w:rStyle w:val="PageNumber"/>
+              <w:rStyle w:val="Sivunumero"/>
               <w:rFonts w:ascii="Verdana" w:hAnsi="Verdana" w:cs="Calibri"/>
               <w:sz w:val="20"/>
               <w:szCs w:val="20"/>
@@ -7350,7 +7211,7 @@
           </w:pPr>
           <w:r>
             <w:rPr>
-              <w:rStyle w:val="PageNumber"/>
+              <w:rStyle w:val="Sivunumero"/>
               <w:rFonts w:ascii="Verdana" w:hAnsi="Verdana" w:cs="Calibri"/>
               <w:sz w:val="20"/>
               <w:szCs w:val="20"/>
@@ -7359,7 +7220,7 @@
           </w:r>
           <w:r>
             <w:rPr>
-              <w:rStyle w:val="PageNumber"/>
+              <w:rStyle w:val="Sivunumero"/>
               <w:rFonts w:ascii="Verdana" w:hAnsi="Verdana" w:cs="Calibri"/>
               <w:sz w:val="20"/>
               <w:szCs w:val="20"/>
@@ -7368,7 +7229,7 @@
           </w:r>
           <w:r>
             <w:rPr>
-              <w:rStyle w:val="PageNumber"/>
+              <w:rStyle w:val="Sivunumero"/>
               <w:rFonts w:ascii="Verdana" w:hAnsi="Verdana" w:cs="Calibri"/>
               <w:sz w:val="20"/>
               <w:szCs w:val="20"/>
@@ -7377,7 +7238,7 @@
           </w:r>
           <w:r>
             <w:rPr>
-              <w:rStyle w:val="PageNumber"/>
+              <w:rStyle w:val="Sivunumero"/>
               <w:rFonts w:ascii="Verdana" w:hAnsi="Verdana" w:cs="Calibri"/>
               <w:noProof/>
               <w:sz w:val="20"/>
@@ -7387,7 +7248,7 @@
           </w:r>
           <w:r>
             <w:rPr>
-              <w:rStyle w:val="PageNumber"/>
+              <w:rStyle w:val="Sivunumero"/>
               <w:rFonts w:ascii="Verdana" w:hAnsi="Verdana" w:cs="Calibri"/>
               <w:sz w:val="20"/>
               <w:szCs w:val="20"/>
@@ -7396,7 +7257,7 @@
           </w:r>
           <w:r>
             <w:rPr>
-              <w:rStyle w:val="PageNumber"/>
+              <w:rStyle w:val="Sivunumero"/>
               <w:rFonts w:ascii="Verdana" w:hAnsi="Verdana" w:cs="Calibri"/>
               <w:sz w:val="20"/>
               <w:szCs w:val="20"/>
@@ -7405,7 +7266,7 @@
           </w:r>
           <w:r>
             <w:rPr>
-              <w:rStyle w:val="PageNumber"/>
+              <w:rStyle w:val="Sivunumero"/>
               <w:rFonts w:ascii="Verdana" w:hAnsi="Verdana" w:cs="Calibri"/>
               <w:sz w:val="20"/>
               <w:szCs w:val="20"/>
@@ -7414,7 +7275,7 @@
           </w:r>
           <w:r>
             <w:rPr>
-              <w:rStyle w:val="PageNumber"/>
+              <w:rStyle w:val="Sivunumero"/>
               <w:rFonts w:ascii="Verdana" w:hAnsi="Verdana" w:cs="Calibri"/>
               <w:sz w:val="20"/>
               <w:szCs w:val="20"/>
@@ -7423,7 +7284,7 @@
           </w:r>
           <w:r>
             <w:rPr>
-              <w:rStyle w:val="PageNumber"/>
+              <w:rStyle w:val="Sivunumero"/>
               <w:rFonts w:ascii="Verdana" w:hAnsi="Verdana" w:cs="Calibri"/>
               <w:sz w:val="20"/>
               <w:szCs w:val="20"/>
@@ -7432,7 +7293,7 @@
           </w:r>
           <w:r>
             <w:rPr>
-              <w:rStyle w:val="PageNumber"/>
+              <w:rStyle w:val="Sivunumero"/>
               <w:rFonts w:ascii="Verdana" w:hAnsi="Verdana" w:cs="Calibri"/>
               <w:noProof/>
               <w:sz w:val="20"/>
@@ -7442,7 +7303,7 @@
           </w:r>
           <w:r>
             <w:rPr>
-              <w:rStyle w:val="PageNumber"/>
+              <w:rStyle w:val="Sivunumero"/>
               <w:rFonts w:ascii="Verdana" w:hAnsi="Verdana" w:cs="Calibri"/>
               <w:sz w:val="20"/>
               <w:szCs w:val="20"/>
@@ -7451,7 +7312,7 @@
           </w:r>
           <w:r>
             <w:rPr>
-              <w:rStyle w:val="PageNumber"/>
+              <w:rStyle w:val="Sivunumero"/>
               <w:rFonts w:ascii="Verdana" w:hAnsi="Verdana" w:cs="Calibri"/>
               <w:sz w:val="20"/>
               <w:szCs w:val="20"/>
@@ -7533,7 +7394,7 @@
         </w:p>
         <w:p>
           <w:pPr>
-            <w:pStyle w:val="Header"/>
+            <w:pStyle w:val="Yltunniste"/>
             <w:rPr>
               <w:rFonts w:ascii="Verdana" w:hAnsi="Verdana" w:cs="Verdana"/>
               <w:sz w:val="18"/>
@@ -7630,7 +7491,7 @@
         </w:tcPr>
         <w:p>
           <w:pPr>
-            <w:pStyle w:val="Header"/>
+            <w:pStyle w:val="Yltunniste"/>
             <w:jc w:val="center"/>
             <w:rPr>
               <w:rFonts w:ascii="Verdana" w:hAnsi="Verdana" w:cs="Verdana"/>
@@ -7808,63 +7669,7 @@
               <w:rFonts w:ascii="Verdana" w:hAnsi="Verdana" w:cs="Verdana"/>
               <w:noProof/>
             </w:rPr>
-            <w:t>202</w:t>
-          </w:r>
-          <w:r>
-            <w:rPr>
-              <w:rFonts w:ascii="Verdana" w:hAnsi="Verdana" w:cs="Verdana"/>
-              <w:noProof/>
-            </w:rPr>
-            <w:t>2</w:t>
-          </w:r>
-          <w:r>
-            <w:rPr>
-              <w:rFonts w:ascii="Verdana" w:hAnsi="Verdana" w:cs="Verdana"/>
-              <w:noProof/>
-            </w:rPr>
-            <w:t>-0</w:t>
-          </w:r>
-          <w:r>
-            <w:rPr>
-              <w:rFonts w:ascii="Verdana" w:hAnsi="Verdana" w:cs="Verdana"/>
-              <w:noProof/>
-            </w:rPr>
-            <w:t>3</w:t>
-          </w:r>
-          <w:r>
-            <w:rPr>
-              <w:rFonts w:ascii="Verdana" w:hAnsi="Verdana" w:cs="Verdana"/>
-              <w:noProof/>
-            </w:rPr>
-            <w:t>-</w:t>
-          </w:r>
-          <w:r>
-            <w:rPr>
-              <w:rFonts w:ascii="Verdana" w:hAnsi="Verdana" w:cs="Verdana"/>
-              <w:noProof/>
-            </w:rPr>
-            <w:t>17</w:t>
-          </w:r>
-          <w:r>
-            <w:rPr>
-              <w:rFonts w:ascii="Verdana" w:hAnsi="Verdana" w:cs="Verdana"/>
-              <w:noProof/>
-            </w:rPr>
-            <w:t xml:space="preserve"> </w:t>
-          </w:r>
-          <w:r>
-            <w:rPr>
-              <w:rFonts w:ascii="Verdana" w:hAnsi="Verdana" w:cs="Verdana"/>
-              <w:noProof/>
-            </w:rPr>
-            <w:t>15</w:t>
-          </w:r>
-          <w:r>
-            <w:rPr>
-              <w:rFonts w:ascii="Verdana" w:hAnsi="Verdana" w:cs="Verdana"/>
-              <w:noProof/>
-            </w:rPr>
-            <w:t>.0</w:t>
+            <w:t>2022-03-17 15.03</w:t>
           </w:r>
           <w:r>
             <w:rPr>
@@ -7929,7 +7734,7 @@
   </w:tbl>
   <w:p>
     <w:pPr>
-      <w:pStyle w:val="Header"/>
+      <w:pStyle w:val="Yltunniste"/>
       <w:rPr>
         <w:sz w:val="20"/>
         <w:szCs w:val="20"/>
@@ -8341,7 +8146,7 @@
     <w:lvl w:ilvl="0" w:tplc="CA50DDC4">
       <w:start w:val="1"/>
       <w:numFmt w:val="decimal"/>
-      <w:pStyle w:val="Heading2"/>
+      <w:pStyle w:val="Otsikko2"/>
       <w:lvlText w:val="%1."/>
       <w:lvlJc w:val="left"/>
       <w:pPr>
@@ -9729,7 +9534,7 @@
     <w:lvl w:ilvl="7">
       <w:start w:val="1"/>
       <w:numFmt w:val="decimal"/>
-      <w:pStyle w:val="Heading8"/>
+      <w:pStyle w:val="Otsikko8"/>
       <w:lvlText w:val="%1.%2.%3.%4.%5.%6.%7.%8"/>
       <w:lvlJc w:val="left"/>
       <w:pPr>
@@ -9745,7 +9550,7 @@
     <w:lvl w:ilvl="8">
       <w:start w:val="1"/>
       <w:numFmt w:val="decimal"/>
-      <w:pStyle w:val="Heading9"/>
+      <w:pStyle w:val="Otsikko9"/>
       <w:lvlText w:val="%1.%2.%3.%4.%5.%6.%7.%8.%9"/>
       <w:lvlJc w:val="left"/>
       <w:pPr>
@@ -10417,7 +10222,7 @@
     <w:lsdException w:name="Unresolved Mention" w:semiHidden="1" w:unhideWhenUsed="1"/>
     <w:lsdException w:name="Smart Link" w:semiHidden="1" w:unhideWhenUsed="1"/>
   </w:latentStyles>
-  <w:style w:type="paragraph" w:default="1" w:styleId="Normal">
+  <w:style w:type="paragraph" w:default="1" w:styleId="Normaali">
     <w:name w:val="Normal"/>
     <w:qFormat/>
     <w:pPr>
@@ -10431,11 +10236,11 @@
       <w:lang w:eastAsia="en-US"/>
     </w:rPr>
   </w:style>
-  <w:style w:type="paragraph" w:styleId="Heading1">
+  <w:style w:type="paragraph" w:styleId="Otsikko1">
     <w:name w:val="heading 1"/>
-    <w:basedOn w:val="Normal"/>
-    <w:next w:val="Normal"/>
-    <w:link w:val="Heading1Char"/>
+    <w:basedOn w:val="Normaali"/>
+    <w:next w:val="Normaali"/>
+    <w:link w:val="Otsikko1Char"/>
     <w:uiPriority w:val="99"/>
     <w:qFormat/>
     <w:pPr>
@@ -10452,11 +10257,11 @@
       <w:szCs w:val="32"/>
     </w:rPr>
   </w:style>
-  <w:style w:type="paragraph" w:styleId="Heading2">
+  <w:style w:type="paragraph" w:styleId="Otsikko2">
     <w:name w:val="heading 2"/>
-    <w:basedOn w:val="Normal"/>
-    <w:next w:val="Normal"/>
-    <w:link w:val="Heading2Char"/>
+    <w:basedOn w:val="Normaali"/>
+    <w:next w:val="Normaali"/>
+    <w:link w:val="Otsikko2Char"/>
     <w:uiPriority w:val="99"/>
     <w:qFormat/>
     <w:rsid w:val="003C155C"/>
@@ -10475,11 +10280,11 @@
       <w:szCs w:val="28"/>
     </w:rPr>
   </w:style>
-  <w:style w:type="paragraph" w:styleId="Heading3">
+  <w:style w:type="paragraph" w:styleId="Otsikko3">
     <w:name w:val="heading 3"/>
-    <w:basedOn w:val="Normal"/>
-    <w:next w:val="Normal"/>
-    <w:link w:val="Heading3Char"/>
+    <w:basedOn w:val="Normaali"/>
+    <w:next w:val="Normaali"/>
+    <w:link w:val="Otsikko3Char"/>
     <w:uiPriority w:val="99"/>
     <w:qFormat/>
     <w:pPr>
@@ -10495,11 +10300,11 @@
       <w:szCs w:val="26"/>
     </w:rPr>
   </w:style>
-  <w:style w:type="paragraph" w:styleId="Heading4">
+  <w:style w:type="paragraph" w:styleId="Otsikko4">
     <w:name w:val="heading 4"/>
-    <w:basedOn w:val="Normal"/>
-    <w:next w:val="Normal"/>
-    <w:link w:val="Heading4Char"/>
+    <w:basedOn w:val="Normaali"/>
+    <w:next w:val="Normaali"/>
+    <w:link w:val="Otsikko4Char"/>
     <w:uiPriority w:val="99"/>
     <w:qFormat/>
     <w:pPr>
@@ -10517,11 +10322,11 @@
       <w:szCs w:val="22"/>
     </w:rPr>
   </w:style>
-  <w:style w:type="paragraph" w:styleId="Heading5">
+  <w:style w:type="paragraph" w:styleId="Otsikko5">
     <w:name w:val="heading 5"/>
-    <w:basedOn w:val="Normal"/>
-    <w:next w:val="Normal"/>
-    <w:link w:val="Heading5Char"/>
+    <w:basedOn w:val="Normaali"/>
+    <w:next w:val="Normaali"/>
+    <w:link w:val="Otsikko5Char"/>
     <w:uiPriority w:val="99"/>
     <w:qFormat/>
     <w:pPr>
@@ -10536,11 +10341,11 @@
       <w:szCs w:val="20"/>
     </w:rPr>
   </w:style>
-  <w:style w:type="paragraph" w:styleId="Heading6">
+  <w:style w:type="paragraph" w:styleId="Otsikko6">
     <w:name w:val="heading 6"/>
-    <w:basedOn w:val="Normal"/>
-    <w:next w:val="Normal"/>
-    <w:link w:val="Heading6Char"/>
+    <w:basedOn w:val="Normaali"/>
+    <w:next w:val="Normaali"/>
+    <w:link w:val="Otsikko6Char"/>
     <w:uiPriority w:val="99"/>
     <w:qFormat/>
     <w:pPr>
@@ -10556,11 +10361,11 @@
       <w:szCs w:val="20"/>
     </w:rPr>
   </w:style>
-  <w:style w:type="paragraph" w:styleId="Heading7">
+  <w:style w:type="paragraph" w:styleId="Otsikko7">
     <w:name w:val="heading 7"/>
-    <w:basedOn w:val="Normal"/>
-    <w:next w:val="Normal"/>
-    <w:link w:val="Heading7Char"/>
+    <w:basedOn w:val="Normaali"/>
+    <w:next w:val="Normaali"/>
+    <w:link w:val="Otsikko7Char"/>
     <w:uiPriority w:val="99"/>
     <w:qFormat/>
     <w:pPr>
@@ -10576,11 +10381,11 @@
       <w:szCs w:val="48"/>
     </w:rPr>
   </w:style>
-  <w:style w:type="paragraph" w:styleId="Heading8">
+  <w:style w:type="paragraph" w:styleId="Otsikko8">
     <w:name w:val="heading 8"/>
-    <w:basedOn w:val="Normal"/>
-    <w:next w:val="BodyText"/>
-    <w:link w:val="Heading8Char"/>
+    <w:basedOn w:val="Normaali"/>
+    <w:next w:val="Leipteksti"/>
+    <w:link w:val="Otsikko8Char"/>
     <w:uiPriority w:val="99"/>
     <w:qFormat/>
     <w:pPr>
@@ -10604,11 +10409,11 @@
       <w:lang w:val="en-AU"/>
     </w:rPr>
   </w:style>
-  <w:style w:type="paragraph" w:styleId="Heading9">
+  <w:style w:type="paragraph" w:styleId="Otsikko9">
     <w:name w:val="heading 9"/>
-    <w:basedOn w:val="Normal"/>
-    <w:next w:val="BodyText"/>
-    <w:link w:val="Heading9Char"/>
+    <w:basedOn w:val="Normaali"/>
+    <w:next w:val="Leipteksti"/>
+    <w:link w:val="Otsikko9Char"/>
     <w:uiPriority w:val="99"/>
     <w:qFormat/>
     <w:pPr>
@@ -10630,13 +10435,13 @@
       <w:lang w:val="en-AU"/>
     </w:rPr>
   </w:style>
-  <w:style w:type="character" w:default="1" w:styleId="DefaultParagraphFont">
+  <w:style w:type="character" w:default="1" w:styleId="Kappaleenoletusfontti">
     <w:name w:val="Default Paragraph Font"/>
     <w:uiPriority w:val="1"/>
     <w:semiHidden/>
     <w:unhideWhenUsed/>
   </w:style>
-  <w:style w:type="table" w:default="1" w:styleId="TableNormal">
+  <w:style w:type="table" w:default="1" w:styleId="Normaalitaulukko">
     <w:name w:val="Normal Table"/>
     <w:uiPriority w:val="99"/>
     <w:semiHidden/>
@@ -10651,16 +10456,16 @@
       </w:tblCellMar>
     </w:tblPr>
   </w:style>
-  <w:style w:type="numbering" w:default="1" w:styleId="NoList">
+  <w:style w:type="numbering" w:default="1" w:styleId="Eiluetteloa">
     <w:name w:val="No List"/>
     <w:uiPriority w:val="99"/>
     <w:semiHidden/>
     <w:unhideWhenUsed/>
   </w:style>
-  <w:style w:type="character" w:customStyle="1" w:styleId="Heading1Char">
-    <w:name w:val="Heading 1 Char"/>
-    <w:basedOn w:val="DefaultParagraphFont"/>
-    <w:link w:val="Heading1"/>
+  <w:style w:type="character" w:customStyle="1" w:styleId="Otsikko1Char">
+    <w:name w:val="Otsikko 1 Char"/>
+    <w:basedOn w:val="Kappaleenoletusfontti"/>
+    <w:link w:val="Otsikko1"/>
     <w:uiPriority w:val="9"/>
     <w:locked/>
     <w:rPr>
@@ -10673,10 +10478,10 @@
       <w:lang w:val="fi-FI" w:eastAsia="x-none"/>
     </w:rPr>
   </w:style>
-  <w:style w:type="character" w:customStyle="1" w:styleId="Heading2Char">
-    <w:name w:val="Heading 2 Char"/>
-    <w:basedOn w:val="DefaultParagraphFont"/>
-    <w:link w:val="Heading2"/>
+  <w:style w:type="character" w:customStyle="1" w:styleId="Otsikko2Char">
+    <w:name w:val="Otsikko 2 Char"/>
+    <w:basedOn w:val="Kappaleenoletusfontti"/>
+    <w:link w:val="Otsikko2"/>
     <w:uiPriority w:val="99"/>
     <w:locked/>
     <w:rsid w:val="003C155C"/>
@@ -10689,10 +10494,10 @@
       <w:lang w:val="x-none" w:eastAsia="en-US"/>
     </w:rPr>
   </w:style>
-  <w:style w:type="character" w:customStyle="1" w:styleId="Heading3Char">
-    <w:name w:val="Heading 3 Char"/>
-    <w:basedOn w:val="DefaultParagraphFont"/>
-    <w:link w:val="Heading3"/>
+  <w:style w:type="character" w:customStyle="1" w:styleId="Otsikko3Char">
+    <w:name w:val="Otsikko 3 Char"/>
+    <w:basedOn w:val="Kappaleenoletusfontti"/>
+    <w:link w:val="Otsikko3"/>
     <w:uiPriority w:val="9"/>
     <w:semiHidden/>
     <w:locked/>
@@ -10705,10 +10510,10 @@
       <w:lang w:val="fi-FI" w:eastAsia="x-none"/>
     </w:rPr>
   </w:style>
-  <w:style w:type="character" w:customStyle="1" w:styleId="Heading4Char">
-    <w:name w:val="Heading 4 Char"/>
-    <w:basedOn w:val="DefaultParagraphFont"/>
-    <w:link w:val="Heading4"/>
+  <w:style w:type="character" w:customStyle="1" w:styleId="Otsikko4Char">
+    <w:name w:val="Otsikko 4 Char"/>
+    <w:basedOn w:val="Kappaleenoletusfontti"/>
+    <w:link w:val="Otsikko4"/>
     <w:uiPriority w:val="9"/>
     <w:semiHidden/>
     <w:locked/>
@@ -10721,10 +10526,10 @@
       <w:lang w:val="fi-FI" w:eastAsia="x-none"/>
     </w:rPr>
   </w:style>
-  <w:style w:type="character" w:customStyle="1" w:styleId="Heading5Char">
-    <w:name w:val="Heading 5 Char"/>
-    <w:basedOn w:val="DefaultParagraphFont"/>
-    <w:link w:val="Heading5"/>
+  <w:style w:type="character" w:customStyle="1" w:styleId="Otsikko5Char">
+    <w:name w:val="Otsikko 5 Char"/>
+    <w:basedOn w:val="Kappaleenoletusfontti"/>
+    <w:link w:val="Otsikko5"/>
     <w:uiPriority w:val="9"/>
     <w:semiHidden/>
     <w:locked/>
@@ -10739,10 +10544,10 @@
       <w:lang w:val="fi-FI" w:eastAsia="x-none"/>
     </w:rPr>
   </w:style>
-  <w:style w:type="character" w:customStyle="1" w:styleId="Heading6Char">
-    <w:name w:val="Heading 6 Char"/>
-    <w:basedOn w:val="DefaultParagraphFont"/>
-    <w:link w:val="Heading6"/>
+  <w:style w:type="character" w:customStyle="1" w:styleId="Otsikko6Char">
+    <w:name w:val="Otsikko 6 Char"/>
+    <w:basedOn w:val="Kappaleenoletusfontti"/>
+    <w:link w:val="Otsikko6"/>
     <w:uiPriority w:val="9"/>
     <w:semiHidden/>
     <w:locked/>
@@ -10753,10 +10558,10 @@
       <w:lang w:val="fi-FI" w:eastAsia="x-none"/>
     </w:rPr>
   </w:style>
-  <w:style w:type="character" w:customStyle="1" w:styleId="Heading7Char">
-    <w:name w:val="Heading 7 Char"/>
-    <w:basedOn w:val="DefaultParagraphFont"/>
-    <w:link w:val="Heading7"/>
+  <w:style w:type="character" w:customStyle="1" w:styleId="Otsikko7Char">
+    <w:name w:val="Otsikko 7 Char"/>
+    <w:basedOn w:val="Kappaleenoletusfontti"/>
+    <w:link w:val="Otsikko7"/>
     <w:uiPriority w:val="9"/>
     <w:semiHidden/>
     <w:locked/>
@@ -10767,10 +10572,10 @@
       <w:lang w:val="fi-FI" w:eastAsia="x-none"/>
     </w:rPr>
   </w:style>
-  <w:style w:type="character" w:customStyle="1" w:styleId="Heading8Char">
-    <w:name w:val="Heading 8 Char"/>
-    <w:basedOn w:val="DefaultParagraphFont"/>
-    <w:link w:val="Heading8"/>
+  <w:style w:type="character" w:customStyle="1" w:styleId="Otsikko8Char">
+    <w:name w:val="Otsikko 8 Char"/>
+    <w:basedOn w:val="Kappaleenoletusfontti"/>
+    <w:link w:val="Otsikko8"/>
     <w:uiPriority w:val="9"/>
     <w:semiHidden/>
     <w:locked/>
@@ -10783,10 +10588,10 @@
       <w:lang w:val="fi-FI" w:eastAsia="x-none"/>
     </w:rPr>
   </w:style>
-  <w:style w:type="character" w:customStyle="1" w:styleId="Heading9Char">
-    <w:name w:val="Heading 9 Char"/>
-    <w:basedOn w:val="DefaultParagraphFont"/>
-    <w:link w:val="Heading9"/>
+  <w:style w:type="character" w:customStyle="1" w:styleId="Otsikko9Char">
+    <w:name w:val="Otsikko 9 Char"/>
+    <w:basedOn w:val="Kappaleenoletusfontti"/>
+    <w:link w:val="Otsikko9"/>
     <w:uiPriority w:val="9"/>
     <w:semiHidden/>
     <w:locked/>
@@ -10795,10 +10600,10 @@
       <w:lang w:val="fi-FI" w:eastAsia="x-none"/>
     </w:rPr>
   </w:style>
-  <w:style w:type="paragraph" w:styleId="Header">
+  <w:style w:type="paragraph" w:styleId="Yltunniste">
     <w:name w:val="header"/>
-    <w:basedOn w:val="Normal"/>
-    <w:link w:val="HeaderChar"/>
+    <w:basedOn w:val="Normaali"/>
+    <w:link w:val="YltunnisteChar"/>
     <w:uiPriority w:val="99"/>
     <w:pPr>
       <w:tabs>
@@ -10807,10 +10612,10 @@
       </w:tabs>
     </w:pPr>
   </w:style>
-  <w:style w:type="character" w:customStyle="1" w:styleId="HeaderChar">
-    <w:name w:val="Header Char"/>
-    <w:basedOn w:val="DefaultParagraphFont"/>
-    <w:link w:val="Header"/>
+  <w:style w:type="character" w:customStyle="1" w:styleId="YltunnisteChar">
+    <w:name w:val="Ylätunniste Char"/>
+    <w:basedOn w:val="Kappaleenoletusfontti"/>
+    <w:link w:val="Yltunniste"/>
     <w:uiPriority w:val="99"/>
     <w:semiHidden/>
     <w:locked/>
@@ -10821,10 +10626,10 @@
       <w:lang w:val="fi-FI" w:eastAsia="x-none"/>
     </w:rPr>
   </w:style>
-  <w:style w:type="paragraph" w:styleId="Footer">
+  <w:style w:type="paragraph" w:styleId="Alatunniste">
     <w:name w:val="footer"/>
-    <w:basedOn w:val="Normal"/>
-    <w:link w:val="FooterChar"/>
+    <w:basedOn w:val="Normaali"/>
+    <w:link w:val="AlatunnisteChar"/>
     <w:uiPriority w:val="99"/>
     <w:pPr>
       <w:tabs>
@@ -10833,10 +10638,10 @@
       </w:tabs>
     </w:pPr>
   </w:style>
-  <w:style w:type="character" w:customStyle="1" w:styleId="FooterChar">
-    <w:name w:val="Footer Char"/>
-    <w:basedOn w:val="DefaultParagraphFont"/>
-    <w:link w:val="Footer"/>
+  <w:style w:type="character" w:customStyle="1" w:styleId="AlatunnisteChar">
+    <w:name w:val="Alatunniste Char"/>
+    <w:basedOn w:val="Kappaleenoletusfontti"/>
+    <w:link w:val="Alatunniste"/>
     <w:uiPriority w:val="99"/>
     <w:semiHidden/>
     <w:locked/>
@@ -10847,18 +10652,18 @@
       <w:lang w:val="fi-FI" w:eastAsia="x-none"/>
     </w:rPr>
   </w:style>
-  <w:style w:type="character" w:styleId="PageNumber">
+  <w:style w:type="character" w:styleId="Sivunumero">
     <w:name w:val="page number"/>
-    <w:basedOn w:val="DefaultParagraphFont"/>
+    <w:basedOn w:val="Kappaleenoletusfontti"/>
     <w:uiPriority w:val="99"/>
     <w:rPr>
       <w:rFonts w:cs="Times New Roman"/>
     </w:rPr>
   </w:style>
-  <w:style w:type="paragraph" w:styleId="TOC1">
+  <w:style w:type="paragraph" w:styleId="Sisluet1">
     <w:name w:val="toc 1"/>
-    <w:basedOn w:val="Normal"/>
-    <w:next w:val="Normal"/>
+    <w:basedOn w:val="Normaali"/>
+    <w:next w:val="Normaali"/>
     <w:autoRedefine/>
     <w:uiPriority w:val="39"/>
     <w:pPr>
@@ -10872,10 +10677,10 @@
       <w:szCs w:val="20"/>
     </w:rPr>
   </w:style>
-  <w:style w:type="paragraph" w:styleId="TOC2">
+  <w:style w:type="paragraph" w:styleId="Sisluet2">
     <w:name w:val="toc 2"/>
-    <w:basedOn w:val="Normal"/>
-    <w:next w:val="Normal"/>
+    <w:basedOn w:val="Normaali"/>
+    <w:next w:val="Normaali"/>
     <w:autoRedefine/>
     <w:uiPriority w:val="39"/>
     <w:pPr>
@@ -10887,10 +10692,10 @@
       <w:szCs w:val="20"/>
     </w:rPr>
   </w:style>
-  <w:style w:type="paragraph" w:styleId="TOC3">
+  <w:style w:type="paragraph" w:styleId="Sisluet3">
     <w:name w:val="toc 3"/>
-    <w:basedOn w:val="Normal"/>
-    <w:next w:val="Normal"/>
+    <w:basedOn w:val="Normaali"/>
+    <w:next w:val="Normaali"/>
     <w:autoRedefine/>
     <w:uiPriority w:val="99"/>
     <w:semiHidden/>
@@ -10904,10 +10709,10 @@
       <w:szCs w:val="20"/>
     </w:rPr>
   </w:style>
-  <w:style w:type="paragraph" w:styleId="TOC4">
+  <w:style w:type="paragraph" w:styleId="Sisluet4">
     <w:name w:val="toc 4"/>
-    <w:basedOn w:val="Normal"/>
-    <w:next w:val="Normal"/>
+    <w:basedOn w:val="Normaali"/>
+    <w:next w:val="Normaali"/>
     <w:autoRedefine/>
     <w:uiPriority w:val="99"/>
     <w:semiHidden/>
@@ -10919,10 +10724,10 @@
       <w:szCs w:val="18"/>
     </w:rPr>
   </w:style>
-  <w:style w:type="paragraph" w:styleId="TOC5">
+  <w:style w:type="paragraph" w:styleId="Sisluet5">
     <w:name w:val="toc 5"/>
-    <w:basedOn w:val="Normal"/>
-    <w:next w:val="Normal"/>
+    <w:basedOn w:val="Normaali"/>
+    <w:next w:val="Normaali"/>
     <w:autoRedefine/>
     <w:uiPriority w:val="99"/>
     <w:semiHidden/>
@@ -10934,10 +10739,10 @@
       <w:szCs w:val="18"/>
     </w:rPr>
   </w:style>
-  <w:style w:type="paragraph" w:styleId="TOC6">
+  <w:style w:type="paragraph" w:styleId="Sisluet6">
     <w:name w:val="toc 6"/>
-    <w:basedOn w:val="Normal"/>
-    <w:next w:val="Normal"/>
+    <w:basedOn w:val="Normaali"/>
+    <w:next w:val="Normaali"/>
     <w:autoRedefine/>
     <w:uiPriority w:val="99"/>
     <w:semiHidden/>
@@ -10949,10 +10754,10 @@
       <w:szCs w:val="18"/>
     </w:rPr>
   </w:style>
-  <w:style w:type="paragraph" w:styleId="TOC7">
+  <w:style w:type="paragraph" w:styleId="Sisluet7">
     <w:name w:val="toc 7"/>
-    <w:basedOn w:val="Normal"/>
-    <w:next w:val="Normal"/>
+    <w:basedOn w:val="Normaali"/>
+    <w:next w:val="Normaali"/>
     <w:autoRedefine/>
     <w:uiPriority w:val="99"/>
     <w:semiHidden/>
@@ -10964,10 +10769,10 @@
       <w:szCs w:val="18"/>
     </w:rPr>
   </w:style>
-  <w:style w:type="paragraph" w:styleId="TOC8">
+  <w:style w:type="paragraph" w:styleId="Sisluet8">
     <w:name w:val="toc 8"/>
-    <w:basedOn w:val="Normal"/>
-    <w:next w:val="Normal"/>
+    <w:basedOn w:val="Normaali"/>
+    <w:next w:val="Normaali"/>
     <w:autoRedefine/>
     <w:uiPriority w:val="99"/>
     <w:semiHidden/>
@@ -10979,10 +10784,10 @@
       <w:szCs w:val="18"/>
     </w:rPr>
   </w:style>
-  <w:style w:type="paragraph" w:styleId="TOC9">
+  <w:style w:type="paragraph" w:styleId="Sisluet9">
     <w:name w:val="toc 9"/>
-    <w:basedOn w:val="Normal"/>
-    <w:next w:val="Normal"/>
+    <w:basedOn w:val="Normaali"/>
+    <w:next w:val="Normaali"/>
     <w:autoRedefine/>
     <w:uiPriority w:val="99"/>
     <w:semiHidden/>
@@ -10994,9 +10799,9 @@
       <w:szCs w:val="18"/>
     </w:rPr>
   </w:style>
-  <w:style w:type="character" w:styleId="Hyperlink">
+  <w:style w:type="character" w:styleId="Hyperlinkki">
     <w:name w:val="Hyperlink"/>
-    <w:basedOn w:val="DefaultParagraphFont"/>
+    <w:basedOn w:val="Kappaleenoletusfontti"/>
     <w:uiPriority w:val="99"/>
     <w:rPr>
       <w:rFonts w:cs="Times New Roman"/>
@@ -11004,10 +10809,10 @@
       <w:u w:val="single"/>
     </w:rPr>
   </w:style>
-  <w:style w:type="paragraph" w:styleId="BodyText2">
+  <w:style w:type="paragraph" w:styleId="Leipteksti2">
     <w:name w:val="Body Text 2"/>
-    <w:basedOn w:val="Normal"/>
-    <w:link w:val="BodyText2Char"/>
+    <w:basedOn w:val="Normaali"/>
+    <w:link w:val="Leipteksti2Char"/>
     <w:uiPriority w:val="99"/>
     <w:pPr>
       <w:spacing w:after="120" w:line="360" w:lineRule="auto"/>
@@ -11019,10 +10824,10 @@
       <w:szCs w:val="22"/>
     </w:rPr>
   </w:style>
-  <w:style w:type="character" w:customStyle="1" w:styleId="BodyText2Char">
-    <w:name w:val="Body Text 2 Char"/>
-    <w:basedOn w:val="DefaultParagraphFont"/>
-    <w:link w:val="BodyText2"/>
+  <w:style w:type="character" w:customStyle="1" w:styleId="Leipteksti2Char">
+    <w:name w:val="Leipäteksti 2 Char"/>
+    <w:basedOn w:val="Kappaleenoletusfontti"/>
+    <w:link w:val="Leipteksti2"/>
     <w:uiPriority w:val="99"/>
     <w:semiHidden/>
     <w:locked/>
@@ -11033,10 +10838,10 @@
       <w:lang w:val="fi-FI" w:eastAsia="x-none"/>
     </w:rPr>
   </w:style>
-  <w:style w:type="paragraph" w:styleId="BodyTextIndent2">
+  <w:style w:type="paragraph" w:styleId="Sisennettyleipteksti2">
     <w:name w:val="Body Text Indent 2"/>
-    <w:basedOn w:val="Normal"/>
-    <w:link w:val="BodyTextIndent2Char"/>
+    <w:basedOn w:val="Normaali"/>
+    <w:link w:val="Sisennettyleipteksti2Char"/>
     <w:uiPriority w:val="99"/>
     <w:pPr>
       <w:spacing w:line="360" w:lineRule="auto"/>
@@ -11049,10 +10854,10 @@
       <w:szCs w:val="22"/>
     </w:rPr>
   </w:style>
-  <w:style w:type="character" w:customStyle="1" w:styleId="BodyTextIndent2Char">
-    <w:name w:val="Body Text Indent 2 Char"/>
-    <w:basedOn w:val="DefaultParagraphFont"/>
-    <w:link w:val="BodyTextIndent2"/>
+  <w:style w:type="character" w:customStyle="1" w:styleId="Sisennettyleipteksti2Char">
+    <w:name w:val="Sisennetty leipäteksti 2 Char"/>
+    <w:basedOn w:val="Kappaleenoletusfontti"/>
+    <w:link w:val="Sisennettyleipteksti2"/>
     <w:uiPriority w:val="99"/>
     <w:semiHidden/>
     <w:locked/>
@@ -11063,10 +10868,10 @@
       <w:lang w:val="fi-FI" w:eastAsia="x-none"/>
     </w:rPr>
   </w:style>
-  <w:style w:type="paragraph" w:styleId="BodyTextIndent3">
+  <w:style w:type="paragraph" w:styleId="Sisennettyleipteksti3">
     <w:name w:val="Body Text Indent 3"/>
-    <w:basedOn w:val="Normal"/>
-    <w:link w:val="BodyTextIndent3Char"/>
+    <w:basedOn w:val="Normaali"/>
+    <w:link w:val="Sisennettyleipteksti3Char"/>
     <w:uiPriority w:val="99"/>
     <w:pPr>
       <w:ind w:left="1080"/>
@@ -11077,10 +10882,10 @@
       <w:szCs w:val="20"/>
     </w:rPr>
   </w:style>
-  <w:style w:type="character" w:customStyle="1" w:styleId="BodyTextIndent3Char">
-    <w:name w:val="Body Text Indent 3 Char"/>
-    <w:basedOn w:val="DefaultParagraphFont"/>
-    <w:link w:val="BodyTextIndent3"/>
+  <w:style w:type="character" w:customStyle="1" w:styleId="Sisennettyleipteksti3Char">
+    <w:name w:val="Sisennetty leipäteksti 3 Char"/>
+    <w:basedOn w:val="Kappaleenoletusfontti"/>
+    <w:link w:val="Sisennettyleipteksti3"/>
     <w:uiPriority w:val="99"/>
     <w:semiHidden/>
     <w:locked/>
@@ -11091,10 +10896,10 @@
       <w:lang w:val="fi-FI" w:eastAsia="x-none"/>
     </w:rPr>
   </w:style>
-  <w:style w:type="paragraph" w:styleId="FootnoteText">
+  <w:style w:type="paragraph" w:styleId="Alaviitteenteksti">
     <w:name w:val="footnote text"/>
-    <w:basedOn w:val="Normal"/>
-    <w:link w:val="FootnoteTextChar"/>
+    <w:basedOn w:val="Normaali"/>
+    <w:link w:val="AlaviitteentekstiChar"/>
     <w:uiPriority w:val="99"/>
     <w:semiHidden/>
     <w:rPr>
@@ -11102,10 +10907,10 @@
       <w:szCs w:val="20"/>
     </w:rPr>
   </w:style>
-  <w:style w:type="character" w:customStyle="1" w:styleId="FootnoteTextChar">
-    <w:name w:val="Footnote Text Char"/>
-    <w:basedOn w:val="DefaultParagraphFont"/>
-    <w:link w:val="FootnoteText"/>
+  <w:style w:type="character" w:customStyle="1" w:styleId="AlaviitteentekstiChar">
+    <w:name w:val="Alaviitteen teksti Char"/>
+    <w:basedOn w:val="Kappaleenoletusfontti"/>
+    <w:link w:val="Alaviitteenteksti"/>
     <w:uiPriority w:val="99"/>
     <w:semiHidden/>
     <w:locked/>
@@ -11116,9 +10921,9 @@
       <w:lang w:val="fi-FI" w:eastAsia="x-none"/>
     </w:rPr>
   </w:style>
-  <w:style w:type="character" w:styleId="FootnoteReference">
+  <w:style w:type="character" w:styleId="Alaviitteenviite">
     <w:name w:val="footnote reference"/>
-    <w:basedOn w:val="DefaultParagraphFont"/>
+    <w:basedOn w:val="Kappaleenoletusfontti"/>
     <w:uiPriority w:val="99"/>
     <w:semiHidden/>
     <w:rPr>
@@ -11126,9 +10931,9 @@
       <w:vertAlign w:val="superscript"/>
     </w:rPr>
   </w:style>
-  <w:style w:type="character" w:styleId="FollowedHyperlink">
+  <w:style w:type="character" w:styleId="AvattuHyperlinkki">
     <w:name w:val="FollowedHyperlink"/>
-    <w:basedOn w:val="DefaultParagraphFont"/>
+    <w:basedOn w:val="Kappaleenoletusfontti"/>
     <w:uiPriority w:val="99"/>
     <w:rPr>
       <w:rFonts w:cs="Times New Roman"/>
@@ -11136,10 +10941,10 @@
       <w:u w:val="single"/>
     </w:rPr>
   </w:style>
-  <w:style w:type="paragraph" w:styleId="BodyText">
+  <w:style w:type="paragraph" w:styleId="Leipteksti">
     <w:name w:val="Body Text"/>
-    <w:basedOn w:val="Normal"/>
-    <w:link w:val="BodyTextChar"/>
+    <w:basedOn w:val="Normaali"/>
+    <w:link w:val="LeiptekstiChar"/>
     <w:uiPriority w:val="99"/>
     <w:rPr>
       <w:rFonts w:ascii="Verdana" w:hAnsi="Verdana" w:cs="Verdana"/>
@@ -11147,10 +10952,10 @@
       <w:szCs w:val="22"/>
     </w:rPr>
   </w:style>
-  <w:style w:type="character" w:customStyle="1" w:styleId="BodyTextChar">
-    <w:name w:val="Body Text Char"/>
-    <w:basedOn w:val="DefaultParagraphFont"/>
-    <w:link w:val="BodyText"/>
+  <w:style w:type="character" w:customStyle="1" w:styleId="LeiptekstiChar">
+    <w:name w:val="Leipäteksti Char"/>
+    <w:basedOn w:val="Kappaleenoletusfontti"/>
+    <w:link w:val="Leipteksti"/>
     <w:uiPriority w:val="99"/>
     <w:semiHidden/>
     <w:locked/>
@@ -11161,10 +10966,10 @@
       <w:lang w:val="fi-FI" w:eastAsia="x-none"/>
     </w:rPr>
   </w:style>
-  <w:style w:type="paragraph" w:styleId="BodyText3">
+  <w:style w:type="paragraph" w:styleId="Leipteksti3">
     <w:name w:val="Body Text 3"/>
-    <w:basedOn w:val="Normal"/>
-    <w:link w:val="BodyText3Char"/>
+    <w:basedOn w:val="Normaali"/>
+    <w:link w:val="Leipteksti3Char"/>
     <w:uiPriority w:val="99"/>
     <w:rPr>
       <w:rFonts w:ascii="Verdana" w:hAnsi="Verdana" w:cs="Verdana"/>
@@ -11172,10 +10977,10 @@
       <w:szCs w:val="20"/>
     </w:rPr>
   </w:style>
-  <w:style w:type="character" w:customStyle="1" w:styleId="BodyText3Char">
-    <w:name w:val="Body Text 3 Char"/>
-    <w:basedOn w:val="DefaultParagraphFont"/>
-    <w:link w:val="BodyText3"/>
+  <w:style w:type="character" w:customStyle="1" w:styleId="Leipteksti3Char">
+    <w:name w:val="Leipäteksti 3 Char"/>
+    <w:basedOn w:val="Kappaleenoletusfontti"/>
+    <w:link w:val="Leipteksti3"/>
     <w:uiPriority w:val="99"/>
     <w:semiHidden/>
     <w:locked/>
@@ -11186,10 +10991,10 @@
       <w:lang w:val="fi-FI" w:eastAsia="x-none"/>
     </w:rPr>
   </w:style>
-  <w:style w:type="paragraph" w:styleId="DocumentMap">
+  <w:style w:type="paragraph" w:styleId="Asiakirjanrakenneruutu">
     <w:name w:val="Document Map"/>
-    <w:basedOn w:val="Normal"/>
-    <w:link w:val="DocumentMapChar"/>
+    <w:basedOn w:val="Normaali"/>
+    <w:link w:val="AsiakirjanrakenneruutuChar"/>
     <w:uiPriority w:val="99"/>
     <w:semiHidden/>
     <w:pPr>
@@ -11199,10 +11004,10 @@
       <w:rFonts w:ascii="Tahoma" w:hAnsi="Tahoma" w:cs="Tahoma"/>
     </w:rPr>
   </w:style>
-  <w:style w:type="character" w:customStyle="1" w:styleId="DocumentMapChar">
-    <w:name w:val="Document Map Char"/>
-    <w:basedOn w:val="DefaultParagraphFont"/>
-    <w:link w:val="DocumentMap"/>
+  <w:style w:type="character" w:customStyle="1" w:styleId="AsiakirjanrakenneruutuChar">
+    <w:name w:val="Asiakirjan rakenneruutu Char"/>
+    <w:basedOn w:val="Kappaleenoletusfontti"/>
+    <w:link w:val="Asiakirjanrakenneruutu"/>
     <w:uiPriority w:val="99"/>
     <w:semiHidden/>
     <w:locked/>
@@ -11213,9 +11018,9 @@
       <w:lang w:val="fi-FI" w:eastAsia="x-none"/>
     </w:rPr>
   </w:style>
-  <w:style w:type="paragraph" w:styleId="NormalWeb">
+  <w:style w:type="paragraph" w:styleId="NormaaliWWW">
     <w:name w:val="Normal (Web)"/>
-    <w:basedOn w:val="Normal"/>
+    <w:basedOn w:val="Normaali"/>
     <w:uiPriority w:val="99"/>
     <w:pPr>
       <w:spacing w:before="100" w:after="100"/>
@@ -11223,7 +11028,7 @@
   </w:style>
   <w:style w:type="paragraph" w:customStyle="1" w:styleId="RunkoTeksti">
     <w:name w:val="RunkoTeksti"/>
-    <w:basedOn w:val="Normal"/>
+    <w:basedOn w:val="Normaali"/>
     <w:uiPriority w:val="99"/>
     <w:pPr>
       <w:spacing w:before="120" w:line="360" w:lineRule="auto"/>
@@ -11238,8 +11043,8 @@
   </w:style>
   <w:style w:type="paragraph" w:customStyle="1" w:styleId="HeaderText">
     <w:name w:val="Header Text"/>
-    <w:basedOn w:val="Header"/>
-    <w:next w:val="Header"/>
+    <w:basedOn w:val="Yltunniste"/>
+    <w:next w:val="Yltunniste"/>
     <w:uiPriority w:val="99"/>
     <w:pPr>
       <w:keepLines/>
@@ -11261,7 +11066,7 @@
   </w:style>
   <w:style w:type="paragraph" w:customStyle="1" w:styleId="HeaderText2">
     <w:name w:val="Header Text2"/>
-    <w:basedOn w:val="Header"/>
+    <w:basedOn w:val="Yltunniste"/>
     <w:uiPriority w:val="99"/>
     <w:pPr>
       <w:keepLines/>
@@ -11284,7 +11089,7 @@
   </w:style>
   <w:style w:type="paragraph" w:customStyle="1" w:styleId="Taulukko">
     <w:name w:val="Taulukko"/>
-    <w:basedOn w:val="Normal"/>
+    <w:basedOn w:val="Normaali"/>
     <w:uiPriority w:val="99"/>
     <w:rPr>
       <w:rFonts w:ascii="Arial" w:hAnsi="Arial" w:cs="Arial"/>
@@ -11293,9 +11098,9 @@
       <w:lang w:val="en-GB"/>
     </w:rPr>
   </w:style>
-  <w:style w:type="character" w:styleId="Emphasis">
+  <w:style w:type="character" w:styleId="Korostus">
     <w:name w:val="Emphasis"/>
-    <w:basedOn w:val="DefaultParagraphFont"/>
+    <w:basedOn w:val="Kappaleenoletusfontti"/>
     <w:uiPriority w:val="99"/>
     <w:qFormat/>
     <w:rPr>
@@ -11304,9 +11109,9 @@
       <w:iCs/>
     </w:rPr>
   </w:style>
-  <w:style w:type="character" w:styleId="CommentReference">
+  <w:style w:type="character" w:styleId="Kommentinviite">
     <w:name w:val="annotation reference"/>
-    <w:basedOn w:val="DefaultParagraphFont"/>
+    <w:basedOn w:val="Kappaleenoletusfontti"/>
     <w:uiPriority w:val="99"/>
     <w:semiHidden/>
     <w:rsid w:val="00C40E57"/>
@@ -11316,10 +11121,10 @@
       <w:szCs w:val="16"/>
     </w:rPr>
   </w:style>
-  <w:style w:type="paragraph" w:styleId="CommentText">
+  <w:style w:type="paragraph" w:styleId="Kommentinteksti">
     <w:name w:val="annotation text"/>
-    <w:basedOn w:val="Normal"/>
-    <w:link w:val="CommentTextChar"/>
+    <w:basedOn w:val="Normaali"/>
+    <w:link w:val="KommentintekstiChar"/>
     <w:uiPriority w:val="99"/>
     <w:semiHidden/>
     <w:rsid w:val="00C40E57"/>
@@ -11328,10 +11133,10 @@
       <w:szCs w:val="20"/>
     </w:rPr>
   </w:style>
-  <w:style w:type="character" w:customStyle="1" w:styleId="CommentTextChar">
-    <w:name w:val="Comment Text Char"/>
-    <w:basedOn w:val="DefaultParagraphFont"/>
-    <w:link w:val="CommentText"/>
+  <w:style w:type="character" w:customStyle="1" w:styleId="KommentintekstiChar">
+    <w:name w:val="Kommentin teksti Char"/>
+    <w:basedOn w:val="Kappaleenoletusfontti"/>
+    <w:link w:val="Kommentinteksti"/>
     <w:uiPriority w:val="99"/>
     <w:semiHidden/>
     <w:locked/>
@@ -11342,11 +11147,11 @@
       <w:lang w:val="fi-FI" w:eastAsia="x-none"/>
     </w:rPr>
   </w:style>
-  <w:style w:type="paragraph" w:styleId="CommentSubject">
+  <w:style w:type="paragraph" w:styleId="Kommentinotsikko">
     <w:name w:val="annotation subject"/>
-    <w:basedOn w:val="CommentText"/>
-    <w:next w:val="CommentText"/>
-    <w:link w:val="CommentSubjectChar"/>
+    <w:basedOn w:val="Kommentinteksti"/>
+    <w:next w:val="Kommentinteksti"/>
+    <w:link w:val="KommentinotsikkoChar"/>
     <w:uiPriority w:val="99"/>
     <w:semiHidden/>
     <w:rsid w:val="00C40E57"/>
@@ -11355,10 +11160,10 @@
       <w:bCs/>
     </w:rPr>
   </w:style>
-  <w:style w:type="character" w:customStyle="1" w:styleId="CommentSubjectChar">
-    <w:name w:val="Comment Subject Char"/>
-    <w:basedOn w:val="CommentTextChar"/>
-    <w:link w:val="CommentSubject"/>
+  <w:style w:type="character" w:customStyle="1" w:styleId="KommentinotsikkoChar">
+    <w:name w:val="Kommentin otsikko Char"/>
+    <w:basedOn w:val="KommentintekstiChar"/>
+    <w:link w:val="Kommentinotsikko"/>
     <w:uiPriority w:val="99"/>
     <w:semiHidden/>
     <w:locked/>
@@ -11371,10 +11176,10 @@
       <w:lang w:val="fi-FI" w:eastAsia="x-none"/>
     </w:rPr>
   </w:style>
-  <w:style w:type="paragraph" w:styleId="BalloonText">
+  <w:style w:type="paragraph" w:styleId="Seliteteksti">
     <w:name w:val="Balloon Text"/>
-    <w:basedOn w:val="Normal"/>
-    <w:link w:val="BalloonTextChar"/>
+    <w:basedOn w:val="Normaali"/>
+    <w:link w:val="SelitetekstiChar"/>
     <w:uiPriority w:val="99"/>
     <w:semiHidden/>
     <w:rsid w:val="00C40E57"/>
@@ -11384,10 +11189,10 @@
       <w:szCs w:val="16"/>
     </w:rPr>
   </w:style>
-  <w:style w:type="character" w:customStyle="1" w:styleId="BalloonTextChar">
-    <w:name w:val="Balloon Text Char"/>
-    <w:basedOn w:val="DefaultParagraphFont"/>
-    <w:link w:val="BalloonText"/>
+  <w:style w:type="character" w:customStyle="1" w:styleId="SelitetekstiChar">
+    <w:name w:val="Seliteteksti Char"/>
+    <w:basedOn w:val="Kappaleenoletusfontti"/>
+    <w:link w:val="Seliteteksti"/>
     <w:uiPriority w:val="99"/>
     <w:semiHidden/>
     <w:locked/>
@@ -11400,16 +11205,16 @@
   </w:style>
   <w:style w:type="character" w:customStyle="1" w:styleId="spelle">
     <w:name w:val="spelle"/>
-    <w:basedOn w:val="DefaultParagraphFont"/>
+    <w:basedOn w:val="Kappaleenoletusfontti"/>
     <w:uiPriority w:val="99"/>
     <w:rsid w:val="00BF7A28"/>
     <w:rPr>
       <w:rFonts w:cs="Times New Roman"/>
     </w:rPr>
   </w:style>
-  <w:style w:type="paragraph" w:styleId="ListParagraph">
+  <w:style w:type="paragraph" w:styleId="Luettelokappale">
     <w:name w:val="List Paragraph"/>
-    <w:basedOn w:val="Normal"/>
+    <w:basedOn w:val="Normaali"/>
     <w:uiPriority w:val="34"/>
     <w:qFormat/>
     <w:rsid w:val="00671105"/>
@@ -11426,9 +11231,9 @@
       <w:szCs w:val="22"/>
     </w:rPr>
   </w:style>
-  <w:style w:type="table" w:styleId="TableGrid">
+  <w:style w:type="table" w:styleId="TaulukkoRuudukko">
     <w:name w:val="Table Grid"/>
-    <w:basedOn w:val="TableNormal"/>
+    <w:basedOn w:val="Normaalitaulukko"/>
     <w:uiPriority w:val="59"/>
     <w:rsid w:val="00BE311C"/>
     <w:pPr>

</xml_diff>